<commit_message>
updated toad heart lab
</commit_message>
<xml_diff>
--- a/docs/labs/Lab5-toad-heart/Lab5WS-toad-heart.docx
+++ b/docs/labs/Lab5-toad-heart/Lab5WS-toad-heart.docx
@@ -8,10 +8,6 @@
         <w:widowControl w:val="0"/>
         <w:suppressAutoHyphens w:val="1"/>
         <w:spacing w:before="0" w:after="100"/>
-        <w:rPr>
-          <w:b w:val="1"/>
-          <w:bCs w:val="1"/>
-        </w:rPr>
       </w:pPr>
       <w:r>
         <w:rPr>
@@ -29,12 +25,26 @@
           <w:rtl w:val="0"/>
           <w:lang w:val="en-US"/>
         </w:rPr>
-        <w:t>. Study the examples below, and fill in the blanks in a similar style and information content identifying parameters involved in the physiological mechanisms</w:t>
-      </w:r>
-      <w:r>
-        <w:rPr>
-          <w:b w:val="1"/>
-          <w:bCs w:val="1"/>
+        <w:t xml:space="preserve">. </w:t>
+      </w:r>
+      <w:r>
+        <w:rPr>
+          <w:i w:val="1"/>
+          <w:iCs w:val="1"/>
+          <w:rtl w:val="0"/>
+          <w:lang w:val="en-US"/>
+        </w:rPr>
+        <w:t>Study the examples below</w:t>
+      </w:r>
+      <w:r>
+        <w:rPr>
+          <w:rtl w:val="0"/>
+          <w:lang w:val="en-US"/>
+        </w:rPr>
+        <w:t>, and fill in the blanks in a similar style and information content identifying parameters involved in the physiological mechanisms</w:t>
+      </w:r>
+      <w:r>
+        <w:rPr>
           <w:rtl w:val="0"/>
           <w:lang w:val="en-US"/>
         </w:rPr>
@@ -384,8 +394,17 @@
           <w:b w:val="1"/>
           <w:bCs w:val="1"/>
           <w:rtl w:val="0"/>
-        </w:rPr>
-        <w:t xml:space="preserve">Expected Findings: </w:t>
+          <w:lang w:val="en-US"/>
+        </w:rPr>
+        <w:t>Concept Check</w:t>
+      </w:r>
+      <w:r>
+        <w:rPr>
+          <w:b w:val="1"/>
+          <w:bCs w:val="1"/>
+          <w:rtl w:val="0"/>
+        </w:rPr>
+        <w:t xml:space="preserve">: </w:t>
       </w:r>
       <w:r>
         <w:rPr>

</xml_diff>